<commit_message>
Technial is more completed
</commit_message>
<xml_diff>
--- a/branches/iman_Technical.docx
+++ b/branches/iman_Technical.docx
@@ -3,8 +3,229 @@
 <w:document xmlns:wpc="http://schemas.microsoft.com/office/word/2010/wordprocessingCanvas" xmlns:mc="http://schemas.openxmlformats.org/markup-compatibility/2006" xmlns:o="urn:schemas-microsoft-com:office:office" xmlns:r="http://schemas.openxmlformats.org/officeDocument/2006/relationships" xmlns:m="http://schemas.openxmlformats.org/officeDocument/2006/math" xmlns:v="urn:schemas-microsoft-com:vml" xmlns:wp14="http://schemas.microsoft.com/office/word/2010/wordprocessingDrawing" xmlns:wp="http://schemas.openxmlformats.org/drawingml/2006/wordprocessingDrawing" xmlns:w10="urn:schemas-microsoft-com:office:word" xmlns:w="http://schemas.openxmlformats.org/wordprocessingml/2006/main" xmlns:w14="http://schemas.microsoft.com/office/word/2010/wordml" xmlns:wpg="http://schemas.microsoft.com/office/word/2010/wordprocessingGroup" xmlns:wpi="http://schemas.microsoft.com/office/word/2010/wordprocessingInk" xmlns:wne="http://schemas.microsoft.com/office/word/2006/wordml" xmlns:wps="http://schemas.microsoft.com/office/word/2010/wordprocessingShape" mc:Ignorable="w14 wp14">
   <w:body>
     <w:p>
-      <w:r>
-        <w:t>Why not pure java:</w:t>
+      <w:pPr>
+        <w:bidi/>
+        <w:rPr>
+          <w:rFonts w:cs="B Nazanin" w:hint="cs"/>
+          <w:sz w:val="24"/>
+          <w:szCs w:val="24"/>
+          <w:rtl/>
+          <w:lang w:bidi="fa-IR"/>
+        </w:rPr>
+      </w:pPr>
+      <w:r>
+        <w:rPr>
+          <w:rFonts w:cs="B Nazanin" w:hint="cs"/>
+          <w:sz w:val="24"/>
+          <w:szCs w:val="24"/>
+          <w:rtl/>
+          <w:lang w:bidi="fa-IR"/>
+        </w:rPr>
+        <w:t xml:space="preserve">زبان اصلی برنامه ی های </w:t>
+      </w:r>
+      <w:r>
+        <w:rPr>
+          <w:rFonts w:cs="B Nazanin" w:hint="cs"/>
+          <w:sz w:val="24"/>
+          <w:szCs w:val="24"/>
+          <w:rtl/>
+        </w:rPr>
+        <w:t>سیستم</w:t>
+      </w:r>
+      <w:r>
+        <w:rPr>
+          <w:rFonts w:cs="B Nazanin" w:hint="cs"/>
+          <w:sz w:val="24"/>
+          <w:szCs w:val="24"/>
+          <w:rtl/>
+          <w:lang w:bidi="fa-IR"/>
+        </w:rPr>
+        <w:t xml:space="preserve"> عامل </w:t>
+      </w:r>
+      <w:r>
+        <w:rPr>
+          <w:rFonts w:cs="B Nazanin"/>
+          <w:sz w:val="24"/>
+          <w:szCs w:val="24"/>
+          <w:lang w:bidi="fa-IR"/>
+        </w:rPr>
+        <w:t>android</w:t>
+      </w:r>
+      <w:r>
+        <w:rPr>
+          <w:rFonts w:cs="B Nazanin" w:hint="cs"/>
+          <w:sz w:val="24"/>
+          <w:szCs w:val="24"/>
+          <w:rtl/>
+          <w:lang w:bidi="fa-IR"/>
+        </w:rPr>
+        <w:t>،</w:t>
+      </w:r>
+      <w:r>
+        <w:rPr>
+          <w:rFonts w:cs="B Nazanin"/>
+          <w:sz w:val="24"/>
+          <w:szCs w:val="24"/>
+          <w:lang w:bidi="fa-IR"/>
+        </w:rPr>
+        <w:t xml:space="preserve"> </w:t>
+      </w:r>
+      <w:r>
+        <w:rPr>
+          <w:rFonts w:cs="B Nazanin" w:hint="cs"/>
+          <w:sz w:val="24"/>
+          <w:szCs w:val="24"/>
+          <w:rtl/>
+          <w:lang w:bidi="fa-IR"/>
+        </w:rPr>
+        <w:t xml:space="preserve"> </w:t>
+      </w:r>
+      <w:r>
+        <w:rPr>
+          <w:rFonts w:cs="B Nazanin"/>
+          <w:sz w:val="24"/>
+          <w:szCs w:val="24"/>
+          <w:lang w:bidi="fa-IR"/>
+        </w:rPr>
+        <w:t>java</w:t>
+      </w:r>
+      <w:r>
+        <w:rPr>
+          <w:rFonts w:cs="B Nazanin" w:hint="cs"/>
+          <w:sz w:val="24"/>
+          <w:szCs w:val="24"/>
+          <w:rtl/>
+          <w:lang w:bidi="fa-IR"/>
+        </w:rPr>
+        <w:t xml:space="preserve"> می باشد. پس اولین </w:t>
+      </w:r>
+      <w:r>
+        <w:rPr>
+          <w:rFonts w:cs="B Nazanin" w:hint="cs"/>
+          <w:sz w:val="24"/>
+          <w:szCs w:val="24"/>
+          <w:rtl/>
+          <w:lang w:bidi="fa-IR"/>
+        </w:rPr>
+        <w:t xml:space="preserve">انتخاب برای زبان برنامه نویسی </w:t>
+      </w:r>
+      <w:r>
+        <w:rPr>
+          <w:rFonts w:cs="B Nazanin"/>
+          <w:sz w:val="24"/>
+          <w:szCs w:val="24"/>
+          <w:lang w:bidi="fa-IR"/>
+        </w:rPr>
+        <w:t>java</w:t>
+      </w:r>
+      <w:r>
+        <w:rPr>
+          <w:rFonts w:cs="B Nazanin" w:hint="cs"/>
+          <w:sz w:val="24"/>
+          <w:szCs w:val="24"/>
+          <w:rtl/>
+          <w:lang w:bidi="fa-IR"/>
+        </w:rPr>
+        <w:t xml:space="preserve"> است. شاید بارز ترین مزیت آن، </w:t>
+      </w:r>
+      <w:r>
+        <w:rPr>
+          <w:rFonts w:cs="B Nazanin"/>
+          <w:sz w:val="24"/>
+          <w:szCs w:val="24"/>
+          <w:lang w:bidi="fa-IR"/>
+        </w:rPr>
+        <w:t>performance</w:t>
+      </w:r>
+      <w:r>
+        <w:rPr>
+          <w:rFonts w:cs="B Nazanin" w:hint="cs"/>
+          <w:sz w:val="24"/>
+          <w:szCs w:val="24"/>
+          <w:rtl/>
+          <w:lang w:bidi="fa-IR"/>
+        </w:rPr>
+        <w:t xml:space="preserve"> باشد. ولی به دلیل وجود پیچیدگی</w:t>
+      </w:r>
+      <w:r>
+        <w:rPr>
+          <w:rFonts w:cs="B Nazanin"/>
+          <w:sz w:val="24"/>
+          <w:szCs w:val="24"/>
+          <w:rtl/>
+          <w:lang w:bidi="fa-IR"/>
+        </w:rPr>
+        <w:softHyphen/>
+      </w:r>
+      <w:r>
+        <w:rPr>
+          <w:rFonts w:cs="B Nazanin" w:hint="cs"/>
+          <w:sz w:val="24"/>
+          <w:szCs w:val="24"/>
+          <w:rtl/>
+          <w:lang w:bidi="fa-IR"/>
+        </w:rPr>
+        <w:t>های فراوان در توسعه بازی</w:t>
+      </w:r>
+      <w:r>
+        <w:rPr>
+          <w:rFonts w:cs="B Nazanin"/>
+          <w:sz w:val="24"/>
+          <w:szCs w:val="24"/>
+          <w:rtl/>
+          <w:lang w:bidi="fa-IR"/>
+        </w:rPr>
+        <w:softHyphen/>
+      </w:r>
+      <w:r>
+        <w:rPr>
+          <w:rFonts w:cs="B Nazanin" w:hint="cs"/>
+          <w:sz w:val="24"/>
+          <w:szCs w:val="24"/>
+          <w:rtl/>
+          <w:lang w:bidi="fa-IR"/>
+        </w:rPr>
+        <w:t>های رایانه</w:t>
+      </w:r>
+      <w:r>
+        <w:rPr>
+          <w:rFonts w:cs="B Nazanin" w:hint="cs"/>
+          <w:sz w:val="24"/>
+          <w:szCs w:val="24"/>
+          <w:rtl/>
+          <w:lang w:bidi="fa-IR"/>
+        </w:rPr>
+        <w:softHyphen/>
+        <w:t xml:space="preserve">ای، نوشتن این بازی با استفاده از </w:t>
+      </w:r>
+      <w:r>
+        <w:rPr>
+          <w:rFonts w:cs="B Nazanin"/>
+          <w:sz w:val="24"/>
+          <w:szCs w:val="24"/>
+          <w:lang w:bidi="fa-IR"/>
+        </w:rPr>
+        <w:t>java</w:t>
+      </w:r>
+      <w:r>
+        <w:rPr>
+          <w:rFonts w:cs="B Nazanin" w:hint="cs"/>
+          <w:sz w:val="24"/>
+          <w:szCs w:val="24"/>
+          <w:rtl/>
+          <w:lang w:bidi="fa-IR"/>
+        </w:rPr>
+        <w:t xml:space="preserve"> از پایه به دلایل زیر </w:t>
+      </w:r>
+      <w:r>
+        <w:rPr>
+          <w:rFonts w:cs="B Nazanin" w:hint="cs"/>
+          <w:sz w:val="24"/>
+          <w:szCs w:val="24"/>
+          <w:rtl/>
+          <w:lang w:bidi="fa-IR"/>
+        </w:rPr>
+        <w:t>مرقون به صرفه نیست.</w:t>
       </w:r>
     </w:p>
     <w:p>
@@ -14,9 +235,42 @@
           <w:ilvl w:val="0"/>
           <w:numId w:val="1"/>
         </w:numPr>
-      </w:pPr>
-      <w:r>
-        <w:t xml:space="preserve">Must implement sophisticated  physics engine </w:t>
+        <w:bidi/>
+        <w:rPr>
+          <w:rFonts w:cs="B Nazanin" w:hint="cs"/>
+          <w:sz w:val="24"/>
+          <w:szCs w:val="24"/>
+          <w:lang w:bidi="fa-IR"/>
+        </w:rPr>
+      </w:pPr>
+      <w:r>
+        <w:rPr>
+          <w:rFonts w:cs="B Nazanin" w:hint="cs"/>
+          <w:sz w:val="24"/>
+          <w:szCs w:val="24"/>
+          <w:rtl/>
+          <w:lang w:bidi="fa-IR"/>
+        </w:rPr>
+        <w:t xml:space="preserve">نیاز به </w:t>
+      </w:r>
+      <w:r>
+        <w:rPr>
+          <w:rFonts w:cs="B Nazanin"/>
+          <w:sz w:val="24"/>
+          <w:szCs w:val="24"/>
+          <w:lang w:bidi="fa-IR"/>
+        </w:rPr>
+        <w:t>physics engine</w:t>
+      </w:r>
+      <w:r>
+        <w:rPr>
+          <w:rFonts w:cs="B Nazanin" w:hint="cs"/>
+          <w:sz w:val="24"/>
+          <w:szCs w:val="24"/>
+          <w:rtl/>
+          <w:lang w:bidi="fa-IR"/>
+        </w:rPr>
+        <w:t xml:space="preserve"> که در ساده ترین حالت هم پیچیده می باشد.</w:t>
       </w:r>
     </w:p>
     <w:p>
@@ -26,21 +280,80 @@
           <w:ilvl w:val="0"/>
           <w:numId w:val="1"/>
         </w:numPr>
-      </w:pPr>
-      <w:r>
-        <w:t>Must</w:t>
-      </w:r>
-      <w:r>
-        <w:t xml:space="preserve"> implement basic classes (like </w:t>
-      </w:r>
-      <w:r>
-        <w:t>entity/object, background, sprite, animation</w:t>
-      </w:r>
-      <w:r>
-        <w:t xml:space="preserve"> system , audio system</w:t>
-      </w:r>
-      <w:r>
-        <w:t xml:space="preserve"> and …)</w:t>
+        <w:bidi/>
+        <w:rPr>
+          <w:rFonts w:cs="B Nazanin" w:hint="cs"/>
+          <w:sz w:val="24"/>
+          <w:szCs w:val="24"/>
+          <w:lang w:bidi="fa-IR"/>
+        </w:rPr>
+      </w:pPr>
+      <w:r>
+        <w:rPr>
+          <w:rFonts w:cs="B Nazanin" w:hint="cs"/>
+          <w:sz w:val="24"/>
+          <w:szCs w:val="24"/>
+          <w:rtl/>
+          <w:lang w:bidi="fa-IR"/>
+        </w:rPr>
+        <w:t xml:space="preserve">نیاز به پیاده سازی پایه ای ترین کلاس ها مانند ( </w:t>
+      </w:r>
+      <w:r>
+        <w:rPr>
+          <w:rFonts w:cs="B Nazanin"/>
+          <w:sz w:val="24"/>
+          <w:szCs w:val="24"/>
+          <w:lang w:bidi="fa-IR"/>
+        </w:rPr>
+        <w:t>entity/object</w:t>
+      </w:r>
+      <w:r>
+        <w:rPr>
+          <w:rFonts w:cs="B Nazanin" w:hint="cs"/>
+          <w:sz w:val="24"/>
+          <w:szCs w:val="24"/>
+          <w:rtl/>
+          <w:lang w:bidi="fa-IR"/>
+        </w:rPr>
+        <w:t xml:space="preserve">، </w:t>
+      </w:r>
+      <w:r>
+        <w:rPr>
+          <w:rFonts w:cs="B Nazanin"/>
+          <w:sz w:val="24"/>
+          <w:szCs w:val="24"/>
+          <w:lang w:bidi="fa-IR"/>
+        </w:rPr>
+        <w:t>animation system</w:t>
+      </w:r>
+      <w:r>
+        <w:rPr>
+          <w:rFonts w:cs="B Nazanin" w:hint="cs"/>
+          <w:sz w:val="24"/>
+          <w:szCs w:val="24"/>
+          <w:rtl/>
+          <w:lang w:bidi="fa-IR"/>
+        </w:rPr>
+        <w:t xml:space="preserve">، </w:t>
+      </w:r>
+      <w:r>
+        <w:rPr>
+          <w:rFonts w:cs="B Nazanin"/>
+          <w:sz w:val="24"/>
+          <w:szCs w:val="24"/>
+          <w:lang w:bidi="fa-IR"/>
+        </w:rPr>
+        <w:t>sprite</w:t>
+      </w:r>
+      <w:r>
+        <w:rPr>
+          <w:rFonts w:cs="B Nazanin" w:hint="cs"/>
+          <w:sz w:val="24"/>
+          <w:szCs w:val="24"/>
+          <w:rtl/>
+          <w:lang w:bidi="fa-IR"/>
+        </w:rPr>
+        <w:t xml:space="preserve"> و ...)</w:t>
       </w:r>
     </w:p>
     <w:p>
@@ -50,15 +363,23 @@
           <w:ilvl w:val="0"/>
           <w:numId w:val="1"/>
         </w:numPr>
-      </w:pPr>
-      <w:r>
-        <w:t>No bui</w:t>
-      </w:r>
-      <w:r>
-        <w:t xml:space="preserve">lt </w:t>
-      </w:r>
-      <w:r>
-        <w:t>in editor</w:t>
+        <w:bidi/>
+        <w:rPr>
+          <w:rFonts w:cs="B Nazanin" w:hint="cs"/>
+          <w:sz w:val="24"/>
+          <w:szCs w:val="24"/>
+          <w:lang w:bidi="fa-IR"/>
+        </w:rPr>
+      </w:pPr>
+      <w:r>
+        <w:rPr>
+          <w:rFonts w:cs="B Nazanin" w:hint="cs"/>
+          <w:sz w:val="24"/>
+          <w:szCs w:val="24"/>
+          <w:rtl/>
+          <w:lang w:bidi="fa-IR"/>
+        </w:rPr>
+        <w:t>نیاز به سیستم مدیریت منابع</w:t>
       </w:r>
     </w:p>
     <w:p>
@@ -68,17 +389,194 @@
           <w:ilvl w:val="0"/>
           <w:numId w:val="1"/>
         </w:numPr>
-      </w:pPr>
-      <w:r>
-        <w:t>…</w:t>
-      </w:r>
-    </w:p>
-    <w:p>
-      <w:r>
-        <w:t xml:space="preserve">Suggested </w:t>
-      </w:r>
-      <w:r>
-        <w:t>Game Engine List:</w:t>
+        <w:bidi/>
+        <w:rPr>
+          <w:rFonts w:cs="B Nazanin" w:hint="cs"/>
+          <w:sz w:val="24"/>
+          <w:szCs w:val="24"/>
+          <w:lang w:bidi="fa-IR"/>
+        </w:rPr>
+      </w:pPr>
+      <w:r>
+        <w:rPr>
+          <w:rFonts w:cs="B Nazanin" w:hint="cs"/>
+          <w:sz w:val="24"/>
+          <w:szCs w:val="24"/>
+          <w:rtl/>
+          <w:lang w:bidi="fa-IR"/>
+        </w:rPr>
+        <w:t xml:space="preserve">ساخت یک </w:t>
+      </w:r>
+      <w:r>
+        <w:rPr>
+          <w:rFonts w:cs="B Nazanin"/>
+          <w:sz w:val="24"/>
+          <w:szCs w:val="24"/>
+          <w:lang w:bidi="fa-IR"/>
+        </w:rPr>
+        <w:t>editor</w:t>
+      </w:r>
+    </w:p>
+    <w:p>
+      <w:pPr>
+        <w:pStyle w:val="ListParagraph"/>
+        <w:numPr>
+          <w:ilvl w:val="0"/>
+          <w:numId w:val="1"/>
+        </w:numPr>
+        <w:bidi/>
+        <w:rPr>
+          <w:rFonts w:cs="B Nazanin" w:hint="cs"/>
+          <w:sz w:val="24"/>
+          <w:szCs w:val="24"/>
+          <w:lang w:bidi="fa-IR"/>
+        </w:rPr>
+      </w:pPr>
+      <w:r>
+        <w:rPr>
+          <w:rFonts w:cs="B Nazanin" w:hint="cs"/>
+          <w:sz w:val="24"/>
+          <w:szCs w:val="24"/>
+          <w:rtl/>
+          <w:lang w:bidi="fa-IR"/>
+        </w:rPr>
+        <w:t>...</w:t>
+      </w:r>
+    </w:p>
+    <w:p>
+      <w:pPr>
+        <w:bidi/>
+        <w:ind w:left="360"/>
+        <w:rPr>
+          <w:rFonts w:cs="B Nazanin" w:hint="cs"/>
+          <w:sz w:val="24"/>
+          <w:szCs w:val="24"/>
+          <w:rtl/>
+          <w:lang w:bidi="fa-IR"/>
+        </w:rPr>
+      </w:pPr>
+    </w:p>
+    <w:p>
+      <w:pPr>
+        <w:bidi/>
+        <w:rPr>
+          <w:rFonts w:cs="B Nazanin" w:hint="cs"/>
+          <w:sz w:val="24"/>
+          <w:szCs w:val="24"/>
+          <w:rtl/>
+          <w:lang w:bidi="fa-IR"/>
+        </w:rPr>
+      </w:pPr>
+      <w:r>
+        <w:rPr>
+          <w:rFonts w:cs="B Nazanin" w:hint="cs"/>
+          <w:sz w:val="24"/>
+          <w:szCs w:val="24"/>
+          <w:rtl/>
+          <w:lang w:bidi="fa-IR"/>
+        </w:rPr>
+        <w:t xml:space="preserve">پس با توجه به زمان اندک این پروژه، این کار تقریبا ناممکن است. با توجه به این موضوع نیاز به استفاده از </w:t>
+      </w:r>
+      <w:r>
+        <w:rPr>
+          <w:rFonts w:cs="B Nazanin"/>
+          <w:sz w:val="24"/>
+          <w:szCs w:val="24"/>
+          <w:lang w:bidi="fa-IR"/>
+        </w:rPr>
+        <w:t>engine</w:t>
+      </w:r>
+      <w:r>
+        <w:rPr>
+          <w:rFonts w:cs="B Nazanin" w:hint="cs"/>
+          <w:sz w:val="24"/>
+          <w:szCs w:val="24"/>
+          <w:rtl/>
+          <w:lang w:bidi="fa-IR"/>
+        </w:rPr>
+        <w:t>ها آماده می باشد.</w:t>
+      </w:r>
+    </w:p>
+    <w:p>
+      <w:pPr>
+        <w:bidi/>
+        <w:rPr>
+          <w:rFonts w:cs="B Nazanin" w:hint="cs"/>
+          <w:sz w:val="24"/>
+          <w:szCs w:val="24"/>
+          <w:rtl/>
+          <w:lang w:bidi="fa-IR"/>
+        </w:rPr>
+      </w:pPr>
+      <w:r>
+        <w:rPr>
+          <w:rFonts w:cs="B Nazanin" w:hint="cs"/>
+          <w:sz w:val="24"/>
+          <w:szCs w:val="24"/>
+          <w:rtl/>
+          <w:lang w:bidi="fa-IR"/>
+        </w:rPr>
+        <w:t xml:space="preserve">یکی از ویژگی های </w:t>
+      </w:r>
+      <w:r>
+        <w:rPr>
+          <w:rFonts w:cs="B Nazanin"/>
+          <w:sz w:val="24"/>
+          <w:szCs w:val="24"/>
+          <w:lang w:bidi="fa-IR"/>
+        </w:rPr>
+        <w:t>engine</w:t>
+      </w:r>
+      <w:r>
+        <w:rPr>
+          <w:rFonts w:cs="B Nazanin" w:hint="cs"/>
+          <w:sz w:val="24"/>
+          <w:szCs w:val="24"/>
+          <w:rtl/>
+          <w:lang w:bidi="fa-IR"/>
+        </w:rPr>
+        <w:t xml:space="preserve"> مورد نظر ما، رایگان بودن آن خواهد بود.</w:t>
+      </w:r>
+    </w:p>
+    <w:p>
+      <w:pPr>
+        <w:bidi/>
+        <w:rPr>
+          <w:rFonts w:cs="B Nazanin" w:hint="cs"/>
+          <w:sz w:val="24"/>
+          <w:szCs w:val="24"/>
+          <w:rtl/>
+          <w:lang w:bidi="fa-IR"/>
+        </w:rPr>
+      </w:pPr>
+      <w:r>
+        <w:rPr>
+          <w:rFonts w:cs="B Nazanin" w:hint="cs"/>
+          <w:sz w:val="24"/>
+          <w:szCs w:val="24"/>
+          <w:rtl/>
+          <w:lang w:bidi="fa-IR"/>
+        </w:rPr>
+        <w:t xml:space="preserve">در این جا یک لیست از </w:t>
+      </w:r>
+      <w:r>
+        <w:rPr>
+          <w:rFonts w:cs="B Nazanin"/>
+          <w:sz w:val="24"/>
+          <w:szCs w:val="24"/>
+          <w:lang w:bidi="fa-IR"/>
+        </w:rPr>
+        <w:t>engine</w:t>
+      </w:r>
+      <w:r>
+        <w:rPr>
+          <w:rFonts w:cs="B Nazanin" w:hint="cs"/>
+          <w:sz w:val="24"/>
+          <w:szCs w:val="24"/>
+          <w:rtl/>
+          <w:lang w:bidi="fa-IR"/>
+        </w:rPr>
+        <w:t>های بررسی شده وجود دارد.</w:t>
       </w:r>
     </w:p>
     <w:tbl>
@@ -103,7 +601,20 @@
             <w:tcW w:w="2628" w:type="dxa"/>
           </w:tcPr>
           <w:p>
+            <w:pPr>
+              <w:jc w:val="center"/>
+              <w:rPr>
+                <w:rFonts w:cs="B Nazanin"/>
+                <w:sz w:val="24"/>
+                <w:szCs w:val="24"/>
+              </w:rPr>
+            </w:pPr>
             <w:r>
+              <w:rPr>
+                <w:rFonts w:cs="B Nazanin"/>
+                <w:sz w:val="24"/>
+                <w:szCs w:val="24"/>
+              </w:rPr>
               <w:t>name</w:t>
             </w:r>
           </w:p>
@@ -114,9 +625,20 @@
           </w:tcPr>
           <w:p>
             <w:pPr>
+              <w:jc w:val="center"/>
               <w:cnfStyle w:val="100000000000" w:firstRow="1" w:lastRow="0" w:firstColumn="0" w:lastColumn="0" w:oddVBand="0" w:evenVBand="0" w:oddHBand="0" w:evenHBand="0" w:firstRowFirstColumn="0" w:firstRowLastColumn="0" w:lastRowFirstColumn="0" w:lastRowLastColumn="0"/>
+              <w:rPr>
+                <w:rFonts w:cs="B Nazanin"/>
+                <w:sz w:val="24"/>
+                <w:szCs w:val="24"/>
+              </w:rPr>
             </w:pPr>
             <w:r>
+              <w:rPr>
+                <w:rFonts w:cs="B Nazanin"/>
+                <w:sz w:val="24"/>
+                <w:szCs w:val="24"/>
+              </w:rPr>
               <w:t>language</w:t>
             </w:r>
           </w:p>
@@ -127,9 +649,20 @@
           </w:tcPr>
           <w:p>
             <w:pPr>
+              <w:jc w:val="center"/>
               <w:cnfStyle w:val="100000000000" w:firstRow="1" w:lastRow="0" w:firstColumn="0" w:lastColumn="0" w:oddVBand="0" w:evenVBand="0" w:oddHBand="0" w:evenHBand="0" w:firstRowFirstColumn="0" w:firstRowLastColumn="0" w:lastRowFirstColumn="0" w:lastRowLastColumn="0"/>
+              <w:rPr>
+                <w:rFonts w:cs="B Nazanin"/>
+                <w:sz w:val="24"/>
+                <w:szCs w:val="24"/>
+              </w:rPr>
             </w:pPr>
             <w:r>
+              <w:rPr>
+                <w:rFonts w:cs="B Nazanin"/>
+                <w:sz w:val="24"/>
+                <w:szCs w:val="24"/>
+              </w:rPr>
               <w:t>Skill</w:t>
             </w:r>
           </w:p>
@@ -140,9 +673,20 @@
           </w:tcPr>
           <w:p>
             <w:pPr>
+              <w:jc w:val="center"/>
               <w:cnfStyle w:val="100000000000" w:firstRow="1" w:lastRow="0" w:firstColumn="0" w:lastColumn="0" w:oddVBand="0" w:evenVBand="0" w:oddHBand="0" w:evenHBand="0" w:firstRowFirstColumn="0" w:firstRowLastColumn="0" w:lastRowFirstColumn="0" w:lastRowLastColumn="0"/>
+              <w:rPr>
+                <w:rFonts w:cs="B Nazanin"/>
+                <w:sz w:val="24"/>
+                <w:szCs w:val="24"/>
+              </w:rPr>
             </w:pPr>
             <w:r>
+              <w:rPr>
+                <w:rFonts w:cs="B Nazanin"/>
+                <w:sz w:val="24"/>
+                <w:szCs w:val="24"/>
+              </w:rPr>
               <w:t>platform</w:t>
             </w:r>
           </w:p>
@@ -158,8 +702,21 @@
             <w:tcW w:w="2628" w:type="dxa"/>
           </w:tcPr>
           <w:p>
+            <w:pPr>
+              <w:jc w:val="center"/>
+              <w:rPr>
+                <w:rFonts w:cs="B Nazanin"/>
+                <w:sz w:val="24"/>
+                <w:szCs w:val="24"/>
+              </w:rPr>
+            </w:pPr>
             <w:proofErr w:type="spellStart"/>
             <w:r>
+              <w:rPr>
+                <w:rFonts w:cs="B Nazanin"/>
+                <w:sz w:val="24"/>
+                <w:szCs w:val="24"/>
+              </w:rPr>
               <w:t>AndEngine</w:t>
             </w:r>
             <w:proofErr w:type="spellEnd"/>
@@ -171,9 +728,20 @@
           </w:tcPr>
           <w:p>
             <w:pPr>
+              <w:jc w:val="center"/>
               <w:cnfStyle w:val="000000100000" w:firstRow="0" w:lastRow="0" w:firstColumn="0" w:lastColumn="0" w:oddVBand="0" w:evenVBand="0" w:oddHBand="1" w:evenHBand="0" w:firstRowFirstColumn="0" w:firstRowLastColumn="0" w:lastRowFirstColumn="0" w:lastRowLastColumn="0"/>
+              <w:rPr>
+                <w:rFonts w:cs="B Nazanin"/>
+                <w:sz w:val="24"/>
+                <w:szCs w:val="24"/>
+              </w:rPr>
             </w:pPr>
             <w:r>
+              <w:rPr>
+                <w:rFonts w:cs="B Nazanin"/>
+                <w:sz w:val="24"/>
+                <w:szCs w:val="24"/>
+              </w:rPr>
               <w:t>Java</w:t>
             </w:r>
           </w:p>
@@ -184,10 +752,21 @@
           </w:tcPr>
           <w:p>
             <w:pPr>
+              <w:jc w:val="center"/>
               <w:cnfStyle w:val="000000100000" w:firstRow="0" w:lastRow="0" w:firstColumn="0" w:lastColumn="0" w:oddVBand="0" w:evenVBand="0" w:oddHBand="1" w:evenHBand="0" w:firstRowFirstColumn="0" w:firstRowLastColumn="0" w:lastRowFirstColumn="0" w:lastRowLastColumn="0"/>
+              <w:rPr>
+                <w:rFonts w:cs="B Nazanin"/>
+                <w:sz w:val="24"/>
+                <w:szCs w:val="24"/>
+              </w:rPr>
             </w:pPr>
             <w:r>
-              <w:t xml:space="preserve">Intermediate </w:t>
+              <w:rPr>
+                <w:rFonts w:cs="B Nazanin"/>
+                <w:sz w:val="24"/>
+                <w:szCs w:val="24"/>
+              </w:rPr>
+              <w:t>Intermediate</w:t>
             </w:r>
           </w:p>
         </w:tc>
@@ -197,9 +776,20 @@
           </w:tcPr>
           <w:p>
             <w:pPr>
+              <w:jc w:val="center"/>
               <w:cnfStyle w:val="000000100000" w:firstRow="0" w:lastRow="0" w:firstColumn="0" w:lastColumn="0" w:oddVBand="0" w:evenVBand="0" w:oddHBand="1" w:evenHBand="0" w:firstRowFirstColumn="0" w:firstRowLastColumn="0" w:lastRowFirstColumn="0" w:lastRowLastColumn="0"/>
+              <w:rPr>
+                <w:rFonts w:cs="B Nazanin"/>
+                <w:sz w:val="24"/>
+                <w:szCs w:val="24"/>
+              </w:rPr>
             </w:pPr>
             <w:r>
+              <w:rPr>
+                <w:rFonts w:cs="B Nazanin"/>
+                <w:sz w:val="24"/>
+                <w:szCs w:val="24"/>
+              </w:rPr>
               <w:t>android</w:t>
             </w:r>
           </w:p>
@@ -212,7 +802,20 @@
             <w:tcW w:w="2628" w:type="dxa"/>
           </w:tcPr>
           <w:p>
+            <w:pPr>
+              <w:jc w:val="center"/>
+              <w:rPr>
+                <w:rFonts w:cs="B Nazanin"/>
+                <w:sz w:val="24"/>
+                <w:szCs w:val="24"/>
+              </w:rPr>
+            </w:pPr>
             <w:r>
+              <w:rPr>
+                <w:rFonts w:cs="B Nazanin"/>
+                <w:sz w:val="24"/>
+                <w:szCs w:val="24"/>
+              </w:rPr>
               <w:t>Cocos2D-x</w:t>
             </w:r>
           </w:p>
@@ -223,9 +826,20 @@
           </w:tcPr>
           <w:p>
             <w:pPr>
+              <w:jc w:val="center"/>
               <w:cnfStyle w:val="000000000000" w:firstRow="0" w:lastRow="0" w:firstColumn="0" w:lastColumn="0" w:oddVBand="0" w:evenVBand="0" w:oddHBand="0" w:evenHBand="0" w:firstRowFirstColumn="0" w:firstRowLastColumn="0" w:lastRowFirstColumn="0" w:lastRowLastColumn="0"/>
+              <w:rPr>
+                <w:rFonts w:cs="B Nazanin"/>
+                <w:sz w:val="24"/>
+                <w:szCs w:val="24"/>
+              </w:rPr>
             </w:pPr>
             <w:r>
+              <w:rPr>
+                <w:rFonts w:cs="B Nazanin"/>
+                <w:sz w:val="24"/>
+                <w:szCs w:val="24"/>
+              </w:rPr>
               <w:t>C++</w:t>
             </w:r>
           </w:p>
@@ -236,9 +850,20 @@
           </w:tcPr>
           <w:p>
             <w:pPr>
+              <w:jc w:val="center"/>
               <w:cnfStyle w:val="000000000000" w:firstRow="0" w:lastRow="0" w:firstColumn="0" w:lastColumn="0" w:oddVBand="0" w:evenVBand="0" w:oddHBand="0" w:evenHBand="0" w:firstRowFirstColumn="0" w:firstRowLastColumn="0" w:lastRowFirstColumn="0" w:lastRowLastColumn="0"/>
+              <w:rPr>
+                <w:rFonts w:cs="B Nazanin"/>
+                <w:sz w:val="24"/>
+                <w:szCs w:val="24"/>
+              </w:rPr>
             </w:pPr>
             <w:r>
+              <w:rPr>
+                <w:rFonts w:cs="B Nazanin"/>
+                <w:sz w:val="24"/>
+                <w:szCs w:val="24"/>
+              </w:rPr>
               <w:t>Intermediate</w:t>
             </w:r>
           </w:p>
@@ -249,13 +874,29 @@
           </w:tcPr>
           <w:p>
             <w:pPr>
+              <w:jc w:val="center"/>
               <w:cnfStyle w:val="000000000000" w:firstRow="0" w:lastRow="0" w:firstColumn="0" w:lastColumn="0" w:oddVBand="0" w:evenVBand="0" w:oddHBand="0" w:evenHBand="0" w:firstRowFirstColumn="0" w:firstRowLastColumn="0" w:lastRowFirstColumn="0" w:lastRowLastColumn="0"/>
+              <w:rPr>
+                <w:rFonts w:cs="B Nazanin"/>
+                <w:sz w:val="24"/>
+                <w:szCs w:val="24"/>
+              </w:rPr>
             </w:pPr>
             <w:r>
+              <w:rPr>
+                <w:rFonts w:cs="B Nazanin"/>
+                <w:sz w:val="24"/>
+                <w:szCs w:val="24"/>
+              </w:rPr>
               <w:t xml:space="preserve">Android - </w:t>
             </w:r>
             <w:proofErr w:type="spellStart"/>
             <w:r>
+              <w:rPr>
+                <w:rFonts w:cs="B Nazanin"/>
+                <w:sz w:val="24"/>
+                <w:szCs w:val="24"/>
+              </w:rPr>
               <w:t>iOS</w:t>
             </w:r>
             <w:proofErr w:type="spellEnd"/>
@@ -272,7 +913,20 @@
             <w:tcW w:w="2628" w:type="dxa"/>
           </w:tcPr>
           <w:p>
+            <w:pPr>
+              <w:jc w:val="center"/>
+              <w:rPr>
+                <w:rFonts w:cs="B Nazanin"/>
+                <w:sz w:val="24"/>
+                <w:szCs w:val="24"/>
+              </w:rPr>
+            </w:pPr>
             <w:r>
+              <w:rPr>
+                <w:rFonts w:cs="B Nazanin"/>
+                <w:sz w:val="24"/>
+                <w:szCs w:val="24"/>
+              </w:rPr>
               <w:t>Cocos2D for android</w:t>
             </w:r>
           </w:p>
@@ -283,9 +937,20 @@
           </w:tcPr>
           <w:p>
             <w:pPr>
+              <w:jc w:val="center"/>
               <w:cnfStyle w:val="000000100000" w:firstRow="0" w:lastRow="0" w:firstColumn="0" w:lastColumn="0" w:oddVBand="0" w:evenVBand="0" w:oddHBand="1" w:evenHBand="0" w:firstRowFirstColumn="0" w:firstRowLastColumn="0" w:lastRowFirstColumn="0" w:lastRowLastColumn="0"/>
+              <w:rPr>
+                <w:rFonts w:cs="B Nazanin"/>
+                <w:sz w:val="24"/>
+                <w:szCs w:val="24"/>
+              </w:rPr>
             </w:pPr>
             <w:r>
+              <w:rPr>
+                <w:rFonts w:cs="B Nazanin"/>
+                <w:sz w:val="24"/>
+                <w:szCs w:val="24"/>
+              </w:rPr>
               <w:t>java</w:t>
             </w:r>
           </w:p>
@@ -296,9 +961,20 @@
           </w:tcPr>
           <w:p>
             <w:pPr>
+              <w:jc w:val="center"/>
               <w:cnfStyle w:val="000000100000" w:firstRow="0" w:lastRow="0" w:firstColumn="0" w:lastColumn="0" w:oddVBand="0" w:evenVBand="0" w:oddHBand="1" w:evenHBand="0" w:firstRowFirstColumn="0" w:firstRowLastColumn="0" w:lastRowFirstColumn="0" w:lastRowLastColumn="0"/>
+              <w:rPr>
+                <w:rFonts w:cs="B Nazanin"/>
+                <w:sz w:val="24"/>
+                <w:szCs w:val="24"/>
+              </w:rPr>
             </w:pPr>
             <w:r>
+              <w:rPr>
+                <w:rFonts w:cs="B Nazanin"/>
+                <w:sz w:val="24"/>
+                <w:szCs w:val="24"/>
+              </w:rPr>
               <w:t>Intermediate</w:t>
             </w:r>
           </w:p>
@@ -309,9 +985,20 @@
           </w:tcPr>
           <w:p>
             <w:pPr>
+              <w:jc w:val="center"/>
               <w:cnfStyle w:val="000000100000" w:firstRow="0" w:lastRow="0" w:firstColumn="0" w:lastColumn="0" w:oddVBand="0" w:evenVBand="0" w:oddHBand="1" w:evenHBand="0" w:firstRowFirstColumn="0" w:firstRowLastColumn="0" w:lastRowFirstColumn="0" w:lastRowLastColumn="0"/>
+              <w:rPr>
+                <w:rFonts w:cs="B Nazanin"/>
+                <w:sz w:val="24"/>
+                <w:szCs w:val="24"/>
+              </w:rPr>
             </w:pPr>
             <w:r>
+              <w:rPr>
+                <w:rFonts w:cs="B Nazanin"/>
+                <w:sz w:val="24"/>
+                <w:szCs w:val="24"/>
+              </w:rPr>
               <w:t>Android</w:t>
             </w:r>
           </w:p>
@@ -324,8 +1011,21 @@
             <w:tcW w:w="2628" w:type="dxa"/>
           </w:tcPr>
           <w:p>
+            <w:pPr>
+              <w:jc w:val="center"/>
+              <w:rPr>
+                <w:rFonts w:cs="B Nazanin"/>
+                <w:sz w:val="24"/>
+                <w:szCs w:val="24"/>
+              </w:rPr>
+            </w:pPr>
             <w:proofErr w:type="spellStart"/>
             <w:r>
+              <w:rPr>
+                <w:rFonts w:cs="B Nazanin"/>
+                <w:sz w:val="24"/>
+                <w:szCs w:val="24"/>
+              </w:rPr>
               <w:t>Moai</w:t>
             </w:r>
             <w:proofErr w:type="spellEnd"/>
@@ -337,9 +1037,20 @@
           </w:tcPr>
           <w:p>
             <w:pPr>
+              <w:jc w:val="center"/>
               <w:cnfStyle w:val="000000000000" w:firstRow="0" w:lastRow="0" w:firstColumn="0" w:lastColumn="0" w:oddVBand="0" w:evenVBand="0" w:oddHBand="0" w:evenHBand="0" w:firstRowFirstColumn="0" w:firstRowLastColumn="0" w:lastRowFirstColumn="0" w:lastRowLastColumn="0"/>
+              <w:rPr>
+                <w:rFonts w:cs="B Nazanin"/>
+                <w:sz w:val="24"/>
+                <w:szCs w:val="24"/>
+              </w:rPr>
             </w:pPr>
             <w:r>
+              <w:rPr>
+                <w:rFonts w:cs="B Nazanin"/>
+                <w:sz w:val="24"/>
+                <w:szCs w:val="24"/>
+              </w:rPr>
               <w:t>C++</w:t>
             </w:r>
           </w:p>
@@ -350,9 +1061,20 @@
           </w:tcPr>
           <w:p>
             <w:pPr>
+              <w:jc w:val="center"/>
               <w:cnfStyle w:val="000000000000" w:firstRow="0" w:lastRow="0" w:firstColumn="0" w:lastColumn="0" w:oddVBand="0" w:evenVBand="0" w:oddHBand="0" w:evenHBand="0" w:firstRowFirstColumn="0" w:firstRowLastColumn="0" w:lastRowFirstColumn="0" w:lastRowLastColumn="0"/>
+              <w:rPr>
+                <w:rFonts w:cs="B Nazanin"/>
+                <w:sz w:val="24"/>
+                <w:szCs w:val="24"/>
+              </w:rPr>
             </w:pPr>
             <w:r>
+              <w:rPr>
+                <w:rFonts w:cs="B Nazanin"/>
+                <w:sz w:val="24"/>
+                <w:szCs w:val="24"/>
+              </w:rPr>
               <w:t>Intermediate</w:t>
             </w:r>
           </w:p>
@@ -363,13 +1085,29 @@
           </w:tcPr>
           <w:p>
             <w:pPr>
+              <w:jc w:val="center"/>
               <w:cnfStyle w:val="000000000000" w:firstRow="0" w:lastRow="0" w:firstColumn="0" w:lastColumn="0" w:oddVBand="0" w:evenVBand="0" w:oddHBand="0" w:evenHBand="0" w:firstRowFirstColumn="0" w:firstRowLastColumn="0" w:lastRowFirstColumn="0" w:lastRowLastColumn="0"/>
+              <w:rPr>
+                <w:rFonts w:cs="B Nazanin"/>
+                <w:sz w:val="24"/>
+                <w:szCs w:val="24"/>
+              </w:rPr>
             </w:pPr>
             <w:r>
+              <w:rPr>
+                <w:rFonts w:cs="B Nazanin"/>
+                <w:sz w:val="24"/>
+                <w:szCs w:val="24"/>
+              </w:rPr>
               <w:t xml:space="preserve">Android - </w:t>
             </w:r>
             <w:proofErr w:type="spellStart"/>
             <w:r>
+              <w:rPr>
+                <w:rFonts w:cs="B Nazanin"/>
+                <w:sz w:val="24"/>
+                <w:szCs w:val="24"/>
+              </w:rPr>
               <w:t>iOS</w:t>
             </w:r>
             <w:proofErr w:type="spellEnd"/>
@@ -386,8 +1124,21 @@
             <w:tcW w:w="2628" w:type="dxa"/>
           </w:tcPr>
           <w:p>
+            <w:pPr>
+              <w:jc w:val="center"/>
+              <w:rPr>
+                <w:rFonts w:cs="B Nazanin"/>
+                <w:sz w:val="24"/>
+                <w:szCs w:val="24"/>
+              </w:rPr>
+            </w:pPr>
             <w:proofErr w:type="spellStart"/>
             <w:r>
+              <w:rPr>
+                <w:rFonts w:cs="B Nazanin"/>
+                <w:sz w:val="24"/>
+                <w:szCs w:val="24"/>
+              </w:rPr>
               <w:t>MonoGame</w:t>
             </w:r>
             <w:proofErr w:type="spellEnd"/>
@@ -399,9 +1150,20 @@
           </w:tcPr>
           <w:p>
             <w:pPr>
+              <w:jc w:val="center"/>
               <w:cnfStyle w:val="000000100000" w:firstRow="0" w:lastRow="0" w:firstColumn="0" w:lastColumn="0" w:oddVBand="0" w:evenVBand="0" w:oddHBand="1" w:evenHBand="0" w:firstRowFirstColumn="0" w:firstRowLastColumn="0" w:lastRowFirstColumn="0" w:lastRowLastColumn="0"/>
+              <w:rPr>
+                <w:rFonts w:cs="B Nazanin"/>
+                <w:sz w:val="24"/>
+                <w:szCs w:val="24"/>
+              </w:rPr>
             </w:pPr>
             <w:r>
+              <w:rPr>
+                <w:rFonts w:cs="B Nazanin"/>
+                <w:sz w:val="24"/>
+                <w:szCs w:val="24"/>
+              </w:rPr>
               <w:t>C#</w:t>
             </w:r>
           </w:p>
@@ -412,9 +1174,20 @@
           </w:tcPr>
           <w:p>
             <w:pPr>
+              <w:jc w:val="center"/>
               <w:cnfStyle w:val="000000100000" w:firstRow="0" w:lastRow="0" w:firstColumn="0" w:lastColumn="0" w:oddVBand="0" w:evenVBand="0" w:oddHBand="1" w:evenHBand="0" w:firstRowFirstColumn="0" w:firstRowLastColumn="0" w:lastRowFirstColumn="0" w:lastRowLastColumn="0"/>
+              <w:rPr>
+                <w:rFonts w:cs="B Nazanin"/>
+                <w:sz w:val="24"/>
+                <w:szCs w:val="24"/>
+              </w:rPr>
             </w:pPr>
             <w:r>
+              <w:rPr>
+                <w:rFonts w:cs="B Nazanin"/>
+                <w:sz w:val="24"/>
+                <w:szCs w:val="24"/>
+              </w:rPr>
               <w:t>Intermediate</w:t>
             </w:r>
           </w:p>
@@ -425,13 +1198,29 @@
           </w:tcPr>
           <w:p>
             <w:pPr>
+              <w:jc w:val="center"/>
               <w:cnfStyle w:val="000000100000" w:firstRow="0" w:lastRow="0" w:firstColumn="0" w:lastColumn="0" w:oddVBand="0" w:evenVBand="0" w:oddHBand="1" w:evenHBand="0" w:firstRowFirstColumn="0" w:firstRowLastColumn="0" w:lastRowFirstColumn="0" w:lastRowLastColumn="0"/>
+              <w:rPr>
+                <w:rFonts w:cs="B Nazanin"/>
+                <w:sz w:val="24"/>
+                <w:szCs w:val="24"/>
+              </w:rPr>
             </w:pPr>
             <w:r>
+              <w:rPr>
+                <w:rFonts w:cs="B Nazanin"/>
+                <w:sz w:val="24"/>
+                <w:szCs w:val="24"/>
+              </w:rPr>
               <w:t xml:space="preserve">Android - </w:t>
             </w:r>
             <w:proofErr w:type="spellStart"/>
             <w:r>
+              <w:rPr>
+                <w:rFonts w:cs="B Nazanin"/>
+                <w:sz w:val="24"/>
+                <w:szCs w:val="24"/>
+              </w:rPr>
               <w:t>iOS</w:t>
             </w:r>
             <w:proofErr w:type="spellEnd"/>
@@ -439,27 +1228,104 @@
         </w:tc>
       </w:tr>
     </w:tbl>
-    <w:p/>
-    <w:p>
-      <w:r>
+    <w:p>
+      <w:pPr>
+        <w:rPr>
+          <w:rFonts w:cs="B Nazanin"/>
+          <w:sz w:val="24"/>
+          <w:szCs w:val="24"/>
+        </w:rPr>
+      </w:pPr>
+      <w:r>
+        <w:rPr>
+          <w:rFonts w:cs="B Nazanin"/>
+          <w:sz w:val="24"/>
+          <w:szCs w:val="24"/>
+        </w:rPr>
         <w:t xml:space="preserve">Based on: </w:t>
       </w:r>
       <w:hyperlink r:id="rId6" w:history="1">
         <w:r>
           <w:rPr>
             <w:rStyle w:val="Hyperlink"/>
+            <w:rFonts w:cs="B Nazanin"/>
+            <w:sz w:val="24"/>
+            <w:szCs w:val="24"/>
           </w:rPr>
           <w:t>http://mobilegameengines.com/android/game_engines</w:t>
         </w:r>
       </w:hyperlink>
     </w:p>
     <w:p>
+      <w:pPr>
+        <w:bidi/>
+        <w:rPr>
+          <w:rFonts w:cs="B Nazanin" w:hint="cs"/>
+          <w:sz w:val="24"/>
+          <w:szCs w:val="24"/>
+          <w:rtl/>
+          <w:lang w:bidi="fa-IR"/>
+        </w:rPr>
+      </w:pPr>
+    </w:p>
+    <w:p>
+      <w:pPr>
+        <w:bidi/>
+        <w:rPr>
+          <w:rFonts w:cs="B Nazanin" w:hint="cs"/>
+          <w:sz w:val="24"/>
+          <w:szCs w:val="24"/>
+          <w:rtl/>
+          <w:lang w:bidi="fa-IR"/>
+        </w:rPr>
+      </w:pPr>
+      <w:r>
+        <w:rPr>
+          <w:rFonts w:cs="B Nazanin" w:hint="cs"/>
+          <w:sz w:val="24"/>
+          <w:szCs w:val="24"/>
+          <w:rtl/>
+          <w:lang w:bidi="fa-IR"/>
+        </w:rPr>
+        <w:t xml:space="preserve">در زیر </w:t>
+      </w:r>
+      <w:r>
+        <w:rPr>
+          <w:rFonts w:cs="B Nazanin" w:hint="cs"/>
+          <w:sz w:val="24"/>
+          <w:szCs w:val="24"/>
+          <w:rtl/>
+          <w:lang w:bidi="fa-IR"/>
+        </w:rPr>
+        <w:t>ویژگی های این موتورهای به طور خلاصه بیان شده است.</w:t>
+      </w:r>
+    </w:p>
+    <w:p>
+      <w:pPr>
+        <w:bidi/>
+        <w:rPr>
+          <w:rFonts w:cs="B Nazanin"/>
+          <w:sz w:val="24"/>
+          <w:szCs w:val="24"/>
+        </w:rPr>
+      </w:pPr>
       <w:proofErr w:type="spellStart"/>
       <w:r>
+        <w:rPr>
+          <w:rFonts w:cs="B Nazanin"/>
+          <w:sz w:val="24"/>
+          <w:szCs w:val="24"/>
+        </w:rPr>
         <w:t>AndEngine</w:t>
       </w:r>
       <w:proofErr w:type="spellEnd"/>
       <w:r>
+        <w:rPr>
+          <w:rFonts w:cs="B Nazanin" w:hint="cs"/>
+          <w:sz w:val="24"/>
+          <w:szCs w:val="24"/>
+          <w:rtl/>
+        </w:rPr>
         <w:t>:</w:t>
       </w:r>
     </w:p>
@@ -470,9 +1336,21 @@
           <w:ilvl w:val="0"/>
           <w:numId w:val="1"/>
         </w:numPr>
-      </w:pPr>
-      <w:r>
-        <w:t>Strong community</w:t>
+        <w:bidi/>
+        <w:rPr>
+          <w:rFonts w:cs="B Nazanin"/>
+          <w:sz w:val="24"/>
+          <w:szCs w:val="24"/>
+        </w:rPr>
+      </w:pPr>
+      <w:r>
+        <w:rPr>
+          <w:rFonts w:cs="B Nazanin" w:hint="cs"/>
+          <w:sz w:val="24"/>
+          <w:szCs w:val="24"/>
+          <w:rtl/>
+        </w:rPr>
+        <w:t>انجمن فعال</w:t>
       </w:r>
     </w:p>
     <w:p>
@@ -482,9 +1360,21 @@
           <w:ilvl w:val="0"/>
           <w:numId w:val="1"/>
         </w:numPr>
-      </w:pPr>
-      <w:r>
-        <w:t>Moderate Documentations and Tutorials</w:t>
+        <w:bidi/>
+        <w:rPr>
+          <w:rFonts w:cs="B Nazanin"/>
+          <w:sz w:val="24"/>
+          <w:szCs w:val="24"/>
+        </w:rPr>
+      </w:pPr>
+      <w:r>
+        <w:rPr>
+          <w:rFonts w:cs="B Nazanin" w:hint="cs"/>
+          <w:sz w:val="24"/>
+          <w:szCs w:val="24"/>
+          <w:rtl/>
+        </w:rPr>
+        <w:t>داکیومنتها و آموزهای مناسب</w:t>
       </w:r>
     </w:p>
     <w:p>
@@ -494,15 +1384,62 @@
           <w:ilvl w:val="0"/>
           <w:numId w:val="1"/>
         </w:numPr>
-      </w:pPr>
-      <w:r>
-        <w:t>Seems too Sophisticated for our project</w:t>
-      </w:r>
-    </w:p>
-    <w:p>
-      <w:r>
-        <w:t xml:space="preserve">Cocos2D-x </w:t>
-      </w:r>
+        <w:bidi/>
+        <w:rPr>
+          <w:rFonts w:cs="B Nazanin"/>
+          <w:sz w:val="24"/>
+          <w:szCs w:val="24"/>
+        </w:rPr>
+      </w:pPr>
+      <w:r>
+        <w:rPr>
+          <w:rFonts w:cs="B Nazanin" w:hint="cs"/>
+          <w:sz w:val="24"/>
+          <w:szCs w:val="24"/>
+          <w:rtl/>
+        </w:rPr>
+        <w:t>ظاهرا برای پروژه ی ما بسیار پیچیده است</w:t>
+      </w:r>
+    </w:p>
+    <w:p>
+      <w:pPr>
+        <w:bidi/>
+        <w:rPr>
+          <w:rFonts w:cs="B Nazanin" w:hint="cs"/>
+          <w:sz w:val="24"/>
+          <w:szCs w:val="24"/>
+          <w:rtl/>
+          <w:lang w:bidi="fa-IR"/>
+        </w:rPr>
+      </w:pPr>
+      <w:r>
+        <w:rPr>
+          <w:rFonts w:cs="B Nazanin"/>
+          <w:sz w:val="24"/>
+          <w:szCs w:val="24"/>
+        </w:rPr>
+        <w:t>Cocos2D-</w:t>
+      </w:r>
+      <w:proofErr w:type="gramStart"/>
+      <w:r>
+        <w:rPr>
+          <w:rFonts w:cs="B Nazanin"/>
+          <w:sz w:val="24"/>
+          <w:szCs w:val="24"/>
+        </w:rPr>
+        <w:t xml:space="preserve">x </w:t>
+      </w:r>
+      <w:r>
+        <w:rPr>
+          <w:rFonts w:cs="B Nazanin" w:hint="cs"/>
+          <w:sz w:val="24"/>
+          <w:szCs w:val="24"/>
+          <w:rtl/>
+          <w:lang w:bidi="fa-IR"/>
+        </w:rPr>
+        <w:t>:</w:t>
+      </w:r>
+      <w:proofErr w:type="gramEnd"/>
     </w:p>
     <w:p>
       <w:pPr>
@@ -511,9 +1448,22 @@
           <w:ilvl w:val="0"/>
           <w:numId w:val="1"/>
         </w:numPr>
-      </w:pPr>
-      <w:r>
-        <w:t>Strong Community</w:t>
+        <w:bidi/>
+        <w:rPr>
+          <w:rFonts w:cs="B Nazanin"/>
+          <w:sz w:val="24"/>
+          <w:szCs w:val="24"/>
+        </w:rPr>
+      </w:pPr>
+      <w:r>
+        <w:rPr>
+          <w:rFonts w:cs="B Nazanin" w:hint="cs"/>
+          <w:sz w:val="24"/>
+          <w:szCs w:val="24"/>
+          <w:rtl/>
+        </w:rPr>
+        <w:lastRenderedPageBreak/>
+        <w:t>انجمن فعال</w:t>
       </w:r>
     </w:p>
     <w:p>
@@ -523,17 +1473,39 @@
           <w:ilvl w:val="0"/>
           <w:numId w:val="1"/>
         </w:numPr>
-      </w:pPr>
-      <w:r>
-        <w:t xml:space="preserve">New </w:t>
-      </w:r>
-      <w:proofErr w:type="spellStart"/>
-      <w:r>
-        <w:t>CocosStudio</w:t>
-      </w:r>
-      <w:proofErr w:type="spellEnd"/>
-      <w:r>
-        <w:t xml:space="preserve"> (has built in editors)</w:t>
+        <w:bidi/>
+        <w:rPr>
+          <w:rFonts w:cs="B Nazanin"/>
+          <w:sz w:val="24"/>
+          <w:szCs w:val="24"/>
+        </w:rPr>
+      </w:pPr>
+      <w:r>
+        <w:rPr>
+          <w:rFonts w:cs="B Nazanin" w:hint="cs"/>
+          <w:sz w:val="24"/>
+          <w:szCs w:val="24"/>
+          <w:rtl/>
+        </w:rPr>
+        <w:t xml:space="preserve">داشتن یک </w:t>
+      </w:r>
+      <w:r>
+        <w:rPr>
+          <w:rFonts w:cs="B Nazanin"/>
+          <w:sz w:val="24"/>
+          <w:szCs w:val="24"/>
+        </w:rPr>
+        <w:t xml:space="preserve"> editor</w:t>
+      </w:r>
+      <w:r>
+        <w:rPr>
+          <w:rFonts w:cs="B Nazanin" w:hint="cs"/>
+          <w:sz w:val="24"/>
+          <w:szCs w:val="24"/>
+          <w:rtl/>
+          <w:lang w:bidi="fa-IR"/>
+        </w:rPr>
+        <w:t xml:space="preserve"> مخصوص</w:t>
       </w:r>
     </w:p>
     <w:p>
@@ -543,9 +1515,30 @@
           <w:ilvl w:val="0"/>
           <w:numId w:val="1"/>
         </w:numPr>
-      </w:pPr>
-      <w:r>
-        <w:t>Strong Documentations and Tutorials</w:t>
+        <w:bidi/>
+        <w:rPr>
+          <w:rFonts w:cs="B Nazanin"/>
+          <w:sz w:val="24"/>
+          <w:szCs w:val="24"/>
+        </w:rPr>
+      </w:pPr>
+      <w:r>
+        <w:rPr>
+          <w:rFonts w:cs="B Nazanin" w:hint="cs"/>
+          <w:sz w:val="24"/>
+          <w:szCs w:val="24"/>
+          <w:rtl/>
+        </w:rPr>
+        <w:t xml:space="preserve">داکیومنتها و آموزهای </w:t>
+      </w:r>
+      <w:r>
+        <w:rPr>
+          <w:rFonts w:cs="B Nazanin" w:hint="cs"/>
+          <w:sz w:val="24"/>
+          <w:szCs w:val="24"/>
+          <w:rtl/>
+        </w:rPr>
+        <w:t>قوی</w:t>
       </w:r>
     </w:p>
     <w:p>
@@ -555,9 +1548,21 @@
           <w:ilvl w:val="0"/>
           <w:numId w:val="1"/>
         </w:numPr>
-      </w:pPr>
-      <w:r>
-        <w:t>Popular</w:t>
+        <w:bidi/>
+        <w:rPr>
+          <w:rFonts w:cs="B Nazanin"/>
+          <w:sz w:val="24"/>
+          <w:szCs w:val="24"/>
+        </w:rPr>
+      </w:pPr>
+      <w:r>
+        <w:rPr>
+          <w:rFonts w:cs="B Nazanin" w:hint="cs"/>
+          <w:sz w:val="24"/>
+          <w:szCs w:val="24"/>
+          <w:rtl/>
+        </w:rPr>
+        <w:t>بسیار معروف و پرطرفدار</w:t>
       </w:r>
     </w:p>
     <w:p>
@@ -567,20 +1572,61 @@
           <w:ilvl w:val="0"/>
           <w:numId w:val="1"/>
         </w:numPr>
-      </w:pPr>
-      <w:r>
-        <w:t xml:space="preserve">Can easily have output for </w:t>
+        <w:bidi/>
+        <w:rPr>
+          <w:rFonts w:cs="B Nazanin" w:hint="cs"/>
+          <w:sz w:val="24"/>
+          <w:szCs w:val="24"/>
+        </w:rPr>
+      </w:pPr>
+      <w:r>
+        <w:rPr>
+          <w:rFonts w:cs="B Nazanin" w:hint="cs"/>
+          <w:sz w:val="24"/>
+          <w:szCs w:val="24"/>
+          <w:rtl/>
+        </w:rPr>
+        <w:t xml:space="preserve">قابلیت خروجی </w:t>
       </w:r>
       <w:proofErr w:type="spellStart"/>
       <w:r>
+        <w:rPr>
+          <w:rFonts w:cs="B Nazanin"/>
+          <w:sz w:val="24"/>
+          <w:szCs w:val="24"/>
+        </w:rPr>
         <w:t>iOS</w:t>
       </w:r>
       <w:proofErr w:type="spellEnd"/>
     </w:p>
     <w:p>
-      <w:r>
+      <w:pPr>
+        <w:bidi/>
+        <w:rPr>
+          <w:rFonts w:cs="B Nazanin"/>
+          <w:sz w:val="24"/>
+          <w:szCs w:val="24"/>
+        </w:rPr>
+      </w:pPr>
+      <w:r>
+        <w:rPr>
+          <w:rFonts w:cs="B Nazanin" w:hint="cs"/>
+          <w:sz w:val="24"/>
+          <w:szCs w:val="24"/>
+          <w:rtl/>
+        </w:rPr>
+        <w:t>:</w:t>
+      </w:r>
+      <w:r>
+        <w:rPr>
+          <w:rFonts w:cs="B Nazanin"/>
+          <w:sz w:val="24"/>
+          <w:szCs w:val="24"/>
+        </w:rPr>
         <w:t>Cocos2D for android</w:t>
       </w:r>
+      <w:bookmarkStart w:id="0" w:name="_GoBack"/>
+      <w:bookmarkEnd w:id="0"/>
     </w:p>
     <w:p>
       <w:pPr>
@@ -589,9 +1635,21 @@
           <w:ilvl w:val="0"/>
           <w:numId w:val="1"/>
         </w:numPr>
-      </w:pPr>
-      <w:r>
-        <w:t>Weak Supported</w:t>
+        <w:bidi/>
+        <w:rPr>
+          <w:rFonts w:cs="B Nazanin" w:hint="cs"/>
+          <w:sz w:val="24"/>
+          <w:szCs w:val="24"/>
+        </w:rPr>
+      </w:pPr>
+      <w:r>
+        <w:rPr>
+          <w:rFonts w:cs="B Nazanin" w:hint="cs"/>
+          <w:sz w:val="24"/>
+          <w:szCs w:val="24"/>
+          <w:rtl/>
+        </w:rPr>
+        <w:t>انجمن ضعیف</w:t>
       </w:r>
     </w:p>
     <w:p>
@@ -601,18 +1659,49 @@
           <w:ilvl w:val="0"/>
           <w:numId w:val="1"/>
         </w:numPr>
-      </w:pPr>
-      <w:r>
-        <w:t>Seems dead</w:t>
-      </w:r>
-    </w:p>
-    <w:p>
+        <w:bidi/>
+        <w:rPr>
+          <w:rFonts w:cs="B Nazanin"/>
+          <w:sz w:val="24"/>
+          <w:szCs w:val="24"/>
+        </w:rPr>
+      </w:pPr>
+      <w:r>
+        <w:rPr>
+          <w:rFonts w:cs="B Nazanin" w:hint="cs"/>
+          <w:sz w:val="24"/>
+          <w:szCs w:val="24"/>
+          <w:rtl/>
+        </w:rPr>
+        <w:t>به نظر دیگر توسعه نمی یابد</w:t>
+      </w:r>
+    </w:p>
+    <w:p>
+      <w:pPr>
+        <w:bidi/>
+        <w:rPr>
+          <w:rFonts w:cs="B Nazanin"/>
+          <w:sz w:val="24"/>
+          <w:szCs w:val="24"/>
+        </w:rPr>
+      </w:pPr>
       <w:proofErr w:type="spellStart"/>
       <w:r>
+        <w:rPr>
+          <w:rFonts w:cs="B Nazanin"/>
+          <w:sz w:val="24"/>
+          <w:szCs w:val="24"/>
+        </w:rPr>
         <w:t>Moai</w:t>
       </w:r>
       <w:proofErr w:type="spellEnd"/>
       <w:r>
+        <w:rPr>
+          <w:rFonts w:cs="B Nazanin" w:hint="cs"/>
+          <w:sz w:val="24"/>
+          <w:szCs w:val="24"/>
+          <w:rtl/>
+        </w:rPr>
         <w:t>:</w:t>
       </w:r>
     </w:p>
@@ -623,9 +1712,21 @@
           <w:ilvl w:val="0"/>
           <w:numId w:val="1"/>
         </w:numPr>
-      </w:pPr>
-      <w:r>
-        <w:t>Not popular</w:t>
+        <w:bidi/>
+        <w:rPr>
+          <w:rFonts w:cs="B Nazanin"/>
+          <w:sz w:val="24"/>
+          <w:szCs w:val="24"/>
+        </w:rPr>
+      </w:pPr>
+      <w:r>
+        <w:rPr>
+          <w:rFonts w:cs="B Nazanin" w:hint="cs"/>
+          <w:sz w:val="24"/>
+          <w:szCs w:val="24"/>
+          <w:rtl/>
+        </w:rPr>
+        <w:t>عدم معروفیت در استفاده برای ساخت بازی</w:t>
       </w:r>
     </w:p>
     <w:p>
@@ -635,18 +1736,49 @@
           <w:ilvl w:val="0"/>
           <w:numId w:val="1"/>
         </w:numPr>
-      </w:pPr>
-      <w:r>
-        <w:t>Moderate Documentations and Tutorials</w:t>
-      </w:r>
-    </w:p>
-    <w:p>
+        <w:bidi/>
+        <w:rPr>
+          <w:rFonts w:cs="B Nazanin"/>
+          <w:sz w:val="24"/>
+          <w:szCs w:val="24"/>
+        </w:rPr>
+      </w:pPr>
+      <w:r>
+        <w:rPr>
+          <w:rFonts w:cs="B Nazanin" w:hint="cs"/>
+          <w:sz w:val="24"/>
+          <w:szCs w:val="24"/>
+          <w:rtl/>
+        </w:rPr>
+        <w:t>داکیومنتها و آموزهای مناسب</w:t>
+      </w:r>
+    </w:p>
+    <w:p>
+      <w:pPr>
+        <w:bidi/>
+        <w:rPr>
+          <w:rFonts w:cs="B Nazanin"/>
+          <w:sz w:val="24"/>
+          <w:szCs w:val="24"/>
+        </w:rPr>
+      </w:pPr>
       <w:proofErr w:type="spellStart"/>
       <w:r>
+        <w:rPr>
+          <w:rFonts w:cs="B Nazanin"/>
+          <w:sz w:val="24"/>
+          <w:szCs w:val="24"/>
+        </w:rPr>
         <w:t>MonoGame</w:t>
       </w:r>
       <w:proofErr w:type="spellEnd"/>
       <w:r>
+        <w:rPr>
+          <w:rFonts w:cs="B Nazanin" w:hint="cs"/>
+          <w:sz w:val="24"/>
+          <w:szCs w:val="24"/>
+          <w:rtl/>
+        </w:rPr>
         <w:t>:</w:t>
       </w:r>
     </w:p>
@@ -657,9 +1789,83 @@
           <w:ilvl w:val="0"/>
           <w:numId w:val="1"/>
         </w:numPr>
-      </w:pPr>
-      <w:r>
-        <w:t>Probably not performance wise</w:t>
+        <w:bidi/>
+        <w:rPr>
+          <w:rFonts w:cs="B Nazanin" w:hint="cs"/>
+          <w:sz w:val="24"/>
+          <w:szCs w:val="24"/>
+        </w:rPr>
+      </w:pPr>
+      <w:r>
+        <w:rPr>
+          <w:rFonts w:cs="B Nazanin" w:hint="cs"/>
+          <w:sz w:val="24"/>
+          <w:szCs w:val="24"/>
+          <w:rtl/>
+        </w:rPr>
+        <w:t xml:space="preserve">دارای قابلیت </w:t>
+      </w:r>
+      <w:r>
+        <w:rPr>
+          <w:rFonts w:cs="B Nazanin"/>
+          <w:sz w:val="24"/>
+          <w:szCs w:val="24"/>
+        </w:rPr>
+        <w:t>cross-platform</w:t>
+      </w:r>
+      <w:r>
+        <w:rPr>
+          <w:rFonts w:cs="B Nazanin" w:hint="cs"/>
+          <w:sz w:val="24"/>
+          <w:szCs w:val="24"/>
+          <w:rtl/>
+          <w:lang w:bidi="fa-IR"/>
+        </w:rPr>
+        <w:t xml:space="preserve"> فوق العاده . </w:t>
+      </w:r>
+      <w:r>
+        <w:rPr>
+          <w:rFonts w:cs="B Nazanin"/>
+          <w:sz w:val="24"/>
+          <w:szCs w:val="24"/>
+        </w:rPr>
+        <w:t>(</w:t>
+      </w:r>
+      <w:proofErr w:type="spellStart"/>
+      <w:r>
+        <w:rPr>
+          <w:rFonts w:cs="B Nazanin"/>
+          <w:sz w:val="24"/>
+          <w:szCs w:val="24"/>
+        </w:rPr>
+        <w:t>iOS</w:t>
+      </w:r>
+      <w:proofErr w:type="spellEnd"/>
+      <w:r>
+        <w:rPr>
+          <w:rFonts w:cs="B Nazanin"/>
+          <w:sz w:val="24"/>
+          <w:szCs w:val="24"/>
+        </w:rPr>
+        <w:t xml:space="preserve">, android, windows, </w:t>
+      </w:r>
+      <w:proofErr w:type="spellStart"/>
+      <w:r>
+        <w:rPr>
+          <w:rFonts w:cs="B Nazanin"/>
+          <w:sz w:val="24"/>
+          <w:szCs w:val="24"/>
+        </w:rPr>
+        <w:t>linux</w:t>
+      </w:r>
+      <w:proofErr w:type="spellEnd"/>
+      <w:r>
+        <w:rPr>
+          <w:rFonts w:cs="B Nazanin"/>
+          <w:sz w:val="24"/>
+          <w:szCs w:val="24"/>
+        </w:rPr>
+        <w:t>, windows phone 8, …)</w:t>
       </w:r>
     </w:p>
     <w:p>
@@ -669,74 +1875,342 @@
           <w:ilvl w:val="0"/>
           <w:numId w:val="1"/>
         </w:numPr>
-      </w:pPr>
-      <w:r>
-        <w:lastRenderedPageBreak/>
-        <w:t>Very cross-platform (</w:t>
+        <w:bidi/>
+        <w:rPr>
+          <w:rFonts w:cs="B Nazanin" w:hint="cs"/>
+          <w:sz w:val="24"/>
+          <w:szCs w:val="24"/>
+        </w:rPr>
+      </w:pPr>
+      <w:r>
+        <w:rPr>
+          <w:rFonts w:cs="B Nazanin" w:hint="cs"/>
+          <w:sz w:val="24"/>
+          <w:szCs w:val="24"/>
+          <w:rtl/>
+        </w:rPr>
+        <w:t xml:space="preserve">داکیومنتها و آموزهای </w:t>
+      </w:r>
+      <w:r>
+        <w:rPr>
+          <w:rFonts w:cs="B Nazanin" w:hint="cs"/>
+          <w:sz w:val="24"/>
+          <w:szCs w:val="24"/>
+          <w:rtl/>
+        </w:rPr>
+        <w:t>قوی</w:t>
+      </w:r>
+    </w:p>
+    <w:p>
+      <w:pPr>
+        <w:pStyle w:val="ListParagraph"/>
+        <w:numPr>
+          <w:ilvl w:val="0"/>
+          <w:numId w:val="1"/>
+        </w:numPr>
+        <w:bidi/>
+        <w:rPr>
+          <w:rFonts w:cs="B Nazanin"/>
+          <w:sz w:val="24"/>
+          <w:szCs w:val="24"/>
+        </w:rPr>
+      </w:pPr>
+      <w:r>
+        <w:rPr>
+          <w:rFonts w:cs="B Nazanin" w:hint="cs"/>
+          <w:sz w:val="24"/>
+          <w:szCs w:val="24"/>
+          <w:rtl/>
+        </w:rPr>
+        <w:t xml:space="preserve">احتمالا به دلیل گسترده بودن </w:t>
+      </w:r>
+      <w:r>
+        <w:rPr>
+          <w:rFonts w:cs="B Nazanin"/>
+          <w:sz w:val="24"/>
+          <w:szCs w:val="24"/>
+        </w:rPr>
+        <w:t>platform</w:t>
+      </w:r>
+      <w:r>
+        <w:rPr>
+          <w:rFonts w:cs="B Nazanin" w:hint="cs"/>
+          <w:sz w:val="24"/>
+          <w:szCs w:val="24"/>
+          <w:rtl/>
+          <w:lang w:bidi="fa-IR"/>
+        </w:rPr>
+        <w:t>ها چندان بهینه نیست</w:t>
+      </w:r>
+    </w:p>
+    <w:p>
+      <w:pPr>
+        <w:bidi/>
+        <w:spacing w:after="0" w:line="240" w:lineRule="auto"/>
+        <w:rPr>
+          <w:rFonts w:cs="B Nazanin" w:hint="cs"/>
+          <w:sz w:val="24"/>
+          <w:szCs w:val="24"/>
+          <w:rtl/>
+          <w:lang w:bidi="fa-IR"/>
+        </w:rPr>
+      </w:pPr>
+    </w:p>
+    <w:p>
+      <w:pPr>
+        <w:bidi/>
+        <w:spacing w:after="0" w:line="240" w:lineRule="auto"/>
+        <w:rPr>
+          <w:rFonts w:cs="B Nazanin" w:hint="cs"/>
+          <w:sz w:val="24"/>
+          <w:szCs w:val="24"/>
+          <w:rtl/>
+          <w:lang w:bidi="fa-IR"/>
+        </w:rPr>
+      </w:pPr>
+      <w:r>
+        <w:rPr>
+          <w:rFonts w:cs="B Nazanin" w:hint="cs"/>
+          <w:sz w:val="24"/>
+          <w:szCs w:val="24"/>
+          <w:rtl/>
+          <w:lang w:bidi="fa-IR"/>
+        </w:rPr>
+        <w:t xml:space="preserve">با توجه به ویژگی های بیان شده بهترین انتخاب </w:t>
+      </w:r>
+      <w:r>
+        <w:rPr>
+          <w:rFonts w:cs="B Nazanin"/>
+          <w:sz w:val="24"/>
+          <w:szCs w:val="24"/>
+          <w:lang w:bidi="fa-IR"/>
+        </w:rPr>
+        <w:t>Cocos2D-x</w:t>
+      </w:r>
+      <w:r>
+        <w:rPr>
+          <w:rFonts w:cs="B Nazanin" w:hint="cs"/>
+          <w:sz w:val="24"/>
+          <w:szCs w:val="24"/>
+          <w:rtl/>
+          <w:lang w:bidi="fa-IR"/>
+        </w:rPr>
+        <w:t xml:space="preserve"> می باشد. زبان این موتور </w:t>
+      </w:r>
+      <w:r>
+        <w:rPr>
+          <w:rFonts w:cs="B Nazanin"/>
+          <w:sz w:val="24"/>
+          <w:szCs w:val="24"/>
+          <w:lang w:bidi="fa-IR"/>
+        </w:rPr>
+        <w:t>C++</w:t>
+      </w:r>
+      <w:r>
+        <w:rPr>
+          <w:rFonts w:cs="B Nazanin" w:hint="cs"/>
+          <w:sz w:val="24"/>
+          <w:szCs w:val="24"/>
+          <w:rtl/>
+          <w:lang w:bidi="fa-IR"/>
+        </w:rPr>
+        <w:t xml:space="preserve"> مباشد. از ویژگی های مهم این موتور </w:t>
+      </w:r>
+      <w:r>
+        <w:rPr>
+          <w:rFonts w:cs="B Nazanin"/>
+          <w:sz w:val="24"/>
+          <w:szCs w:val="24"/>
+          <w:lang w:bidi="fa-IR"/>
+        </w:rPr>
+        <w:t>cross-platform</w:t>
+      </w:r>
+      <w:r>
+        <w:rPr>
+          <w:rFonts w:cs="B Nazanin" w:hint="cs"/>
+          <w:sz w:val="24"/>
+          <w:szCs w:val="24"/>
+          <w:rtl/>
+          <w:lang w:bidi="fa-IR"/>
+        </w:rPr>
+        <w:t xml:space="preserve"> بودن آن است که می توان به راحتی از آن هم خروجی </w:t>
+      </w:r>
+      <w:r>
+        <w:rPr>
+          <w:rFonts w:cs="B Nazanin"/>
+          <w:sz w:val="24"/>
+          <w:szCs w:val="24"/>
+          <w:lang w:bidi="fa-IR"/>
+        </w:rPr>
+        <w:t>android</w:t>
+      </w:r>
+      <w:r>
+        <w:rPr>
+          <w:rFonts w:cs="B Nazanin" w:hint="cs"/>
+          <w:sz w:val="24"/>
+          <w:szCs w:val="24"/>
+          <w:rtl/>
+          <w:lang w:bidi="fa-IR"/>
+        </w:rPr>
+        <w:t xml:space="preserve"> و  هم خروجی </w:t>
       </w:r>
       <w:proofErr w:type="spellStart"/>
       <w:r>
+        <w:rPr>
+          <w:rFonts w:cs="B Nazanin"/>
+          <w:sz w:val="24"/>
+          <w:szCs w:val="24"/>
+          <w:lang w:bidi="fa-IR"/>
+        </w:rPr>
         <w:t>iOS</w:t>
       </w:r>
       <w:proofErr w:type="spellEnd"/>
       <w:r>
-        <w:t xml:space="preserve">, android, windows, </w:t>
+        <w:rPr>
+          <w:rFonts w:cs="B Nazanin" w:hint="cs"/>
+          <w:sz w:val="24"/>
+          <w:szCs w:val="24"/>
+          <w:rtl/>
+          <w:lang w:bidi="fa-IR"/>
+        </w:rPr>
+        <w:t xml:space="preserve"> گرفت. همچنین این موتور بسیاری از </w:t>
+      </w:r>
+      <w:r>
+        <w:rPr>
+          <w:rFonts w:cs="B Nazanin"/>
+          <w:sz w:val="24"/>
+          <w:szCs w:val="24"/>
+          <w:lang w:bidi="fa-IR"/>
+        </w:rPr>
+        <w:t>editor</w:t>
+      </w:r>
+      <w:r>
+        <w:rPr>
+          <w:rFonts w:cs="B Nazanin" w:hint="cs"/>
+          <w:sz w:val="24"/>
+          <w:szCs w:val="24"/>
+          <w:rtl/>
+          <w:lang w:bidi="fa-IR"/>
+        </w:rPr>
+        <w:t xml:space="preserve">های </w:t>
+      </w:r>
+      <w:r>
+        <w:rPr>
+          <w:rFonts w:cs="B Nazanin"/>
+          <w:sz w:val="24"/>
+          <w:szCs w:val="24"/>
+          <w:lang w:bidi="fa-IR"/>
+        </w:rPr>
+        <w:t>third party</w:t>
+      </w:r>
+      <w:r>
+        <w:rPr>
+          <w:rFonts w:cs="B Nazanin" w:hint="cs"/>
+          <w:sz w:val="24"/>
+          <w:szCs w:val="24"/>
+          <w:rtl/>
+          <w:lang w:bidi="fa-IR"/>
+        </w:rPr>
+        <w:t xml:space="preserve"> را پشتیبانی می کند</w:t>
+      </w:r>
+      <w:r>
+        <w:rPr>
+          <w:rFonts w:cs="B Nazanin" w:hint="cs"/>
+          <w:sz w:val="24"/>
+          <w:szCs w:val="24"/>
+          <w:rtl/>
+          <w:lang w:bidi="fa-IR"/>
+        </w:rPr>
+        <w:t>. بنا بر گفته خود سازندگان حدود 25% بازی های موبایل ساخته شده در جهان از این موتور استفاده می کنند.</w:t>
+      </w:r>
+      <w:r>
+        <w:rPr>
+          <w:rFonts w:cs="B Nazanin" w:hint="cs"/>
+          <w:sz w:val="24"/>
+          <w:szCs w:val="24"/>
+          <w:rtl/>
+          <w:lang w:bidi="fa-IR"/>
+        </w:rPr>
+        <w:t xml:space="preserve"> این موتور از زبان</w:t>
+      </w:r>
+      <w:r>
+        <w:rPr>
+          <w:rFonts w:cs="B Nazanin"/>
+          <w:sz w:val="24"/>
+          <w:szCs w:val="24"/>
+          <w:rtl/>
+          <w:lang w:bidi="fa-IR"/>
+        </w:rPr>
+        <w:softHyphen/>
+      </w:r>
+      <w:r>
+        <w:rPr>
+          <w:rFonts w:cs="B Nazanin" w:hint="cs"/>
+          <w:sz w:val="24"/>
+          <w:szCs w:val="24"/>
+          <w:rtl/>
+          <w:lang w:bidi="fa-IR"/>
+        </w:rPr>
+        <w:t xml:space="preserve">های </w:t>
+      </w:r>
+      <w:r>
+        <w:rPr>
+          <w:rFonts w:cs="B Nazanin"/>
+          <w:sz w:val="24"/>
+          <w:szCs w:val="24"/>
+          <w:lang w:bidi="fa-IR"/>
+        </w:rPr>
+        <w:t>scripting</w:t>
+      </w:r>
+      <w:r>
+        <w:rPr>
+          <w:rFonts w:cs="B Nazanin" w:hint="cs"/>
+          <w:sz w:val="24"/>
+          <w:szCs w:val="24"/>
+          <w:rtl/>
+          <w:lang w:bidi="fa-IR"/>
+        </w:rPr>
+        <w:t xml:space="preserve"> مانند </w:t>
+      </w:r>
+      <w:r>
+        <w:rPr>
+          <w:rFonts w:cs="B Nazanin"/>
+          <w:sz w:val="24"/>
+          <w:szCs w:val="24"/>
+          <w:lang w:bidi="fa-IR"/>
+        </w:rPr>
+        <w:t>LUA</w:t>
+      </w:r>
+      <w:r>
+        <w:rPr>
+          <w:rFonts w:cs="B Nazanin" w:hint="cs"/>
+          <w:sz w:val="24"/>
+          <w:szCs w:val="24"/>
+          <w:rtl/>
+          <w:lang w:bidi="fa-IR"/>
+        </w:rPr>
+        <w:t xml:space="preserve"> و </w:t>
       </w:r>
       <w:proofErr w:type="spellStart"/>
       <w:r>
-        <w:t>linux</w:t>
+        <w:rPr>
+          <w:rFonts w:cs="B Nazanin"/>
+          <w:sz w:val="24"/>
+          <w:szCs w:val="24"/>
+          <w:lang w:bidi="fa-IR"/>
+        </w:rPr>
+        <w:t>javaScript</w:t>
       </w:r>
       <w:proofErr w:type="spellEnd"/>
       <w:r>
-        <w:t>, windows phone 8, …)</w:t>
-      </w:r>
-    </w:p>
-    <w:p>
-      <w:pPr>
-        <w:bidi/>
-        <w:rPr>
-          <w:rFonts w:hint="cs"/>
-          <w:rtl/>
-          <w:lang w:bidi="fa-IR"/>
-        </w:rPr>
-      </w:pPr>
-      <w:r>
-        <w:rPr>
-          <w:rFonts w:hint="cs"/>
-          <w:rtl/>
-          <w:lang w:bidi="fa-IR"/>
-        </w:rPr>
-        <w:t>این چیزایی بود که فعلا تونستم جمع کنم</w:t>
-      </w:r>
-    </w:p>
-    <w:p>
-      <w:pPr>
-        <w:bidi/>
-        <w:rPr>
-          <w:lang w:bidi="fa-IR"/>
-        </w:rPr>
-      </w:pPr>
-      <w:r>
-        <w:rPr>
-          <w:rFonts w:hint="cs"/>
-          <w:rtl/>
-          <w:lang w:bidi="fa-IR"/>
-        </w:rPr>
-        <w:t xml:space="preserve">نظر من </w:t>
-      </w:r>
-      <w:r>
-        <w:rPr>
-          <w:lang w:bidi="fa-IR"/>
-        </w:rPr>
-        <w:t>Cocos2D-x</w:t>
-      </w:r>
-      <w:r>
-        <w:rPr>
-          <w:rFonts w:hint="cs"/>
-          <w:rtl/>
-          <w:lang w:bidi="fa-IR"/>
-        </w:rPr>
-        <w:t xml:space="preserve"> هست هم به خاطر دلایلی که اونجا گفتم و هم این که کسایی رو می شناسم که باهاش کار می کنن (مثل عماد).</w:t>
+        <w:rPr>
+          <w:rFonts w:cs="B Nazanin" w:hint="cs"/>
+          <w:sz w:val="24"/>
+          <w:szCs w:val="24"/>
+          <w:rtl/>
+          <w:lang w:bidi="fa-IR"/>
+        </w:rPr>
+        <w:t xml:space="preserve"> نیز پشتیلنی می کند.</w:t>
       </w:r>
     </w:p>
     <w:p>
@@ -744,90 +2218,48 @@
         <w:bidi/>
         <w:spacing w:after="0" w:line="240" w:lineRule="auto"/>
         <w:rPr>
-          <w:rFonts w:ascii="Times New Roman" w:eastAsia="Times New Roman" w:hAnsi="Times New Roman" w:cs="Times New Roman" w:hint="cs"/>
-          <w:sz w:val="24"/>
-          <w:szCs w:val="24"/>
-          <w:rtl/>
-          <w:lang w:bidi="fa-IR"/>
-        </w:rPr>
-      </w:pPr>
-      <w:r>
-        <w:rPr>
-          <w:rFonts w:hint="cs"/>
-          <w:rtl/>
-          <w:lang w:bidi="fa-IR"/>
-        </w:rPr>
-        <w:t>منظور این قسمت "</w:t>
-      </w:r>
-      <w:r>
-        <w:rPr>
-          <w:rFonts w:ascii="Times New Roman" w:eastAsia="Times New Roman" w:hAnsi="Times New Roman" w:cs="Times New Roman"/>
-          <w:sz w:val="24"/>
-          <w:szCs w:val="24"/>
-          <w:rtl/>
-        </w:rPr>
-        <w:t>. همچنین معماری مورد استفاده در نرم‌افزار و دلیل استفاده از این نرم‌افزار نیز باید بیان شود</w:t>
-      </w:r>
-      <w:r>
-        <w:rPr>
-          <w:rFonts w:ascii="Times New Roman" w:eastAsia="Times New Roman" w:hAnsi="Times New Roman" w:cs="Times New Roman"/>
-          <w:sz w:val="24"/>
-          <w:szCs w:val="24"/>
-        </w:rPr>
-        <w:t>.</w:t>
-      </w:r>
-      <w:r>
-        <w:rPr>
-          <w:rFonts w:ascii="Times New Roman" w:eastAsia="Times New Roman" w:hAnsi="Times New Roman" w:cs="Times New Roman" w:hint="cs"/>
-          <w:sz w:val="24"/>
-          <w:szCs w:val="24"/>
-          <w:rtl/>
-          <w:lang w:bidi="fa-IR"/>
-        </w:rPr>
-        <w:t>" هم نفهمیدم.</w:t>
-      </w:r>
+          <w:rFonts w:cs="B Nazanin" w:hint="cs"/>
+          <w:sz w:val="24"/>
+          <w:szCs w:val="24"/>
+          <w:rtl/>
+          <w:lang w:bidi="fa-IR"/>
+        </w:rPr>
+      </w:pPr>
     </w:p>
     <w:p>
       <w:pPr>
         <w:bidi/>
         <w:spacing w:after="0" w:line="240" w:lineRule="auto"/>
         <w:rPr>
-          <w:rFonts w:ascii="Times New Roman" w:eastAsia="Times New Roman" w:hAnsi="Times New Roman" w:cs="Times New Roman" w:hint="cs"/>
-          <w:sz w:val="24"/>
-          <w:szCs w:val="24"/>
-          <w:rtl/>
-          <w:lang w:bidi="fa-IR"/>
-        </w:rPr>
-      </w:pPr>
+          <w:rFonts w:cs="B Nazanin" w:hint="cs"/>
+          <w:sz w:val="24"/>
+          <w:szCs w:val="24"/>
+          <w:rtl/>
+          <w:lang w:bidi="fa-IR"/>
+        </w:rPr>
+      </w:pPr>
+      <w:r>
+        <w:rPr>
+          <w:rFonts w:cs="B Nazanin" w:hint="cs"/>
+          <w:sz w:val="24"/>
+          <w:szCs w:val="24"/>
+          <w:rtl/>
+          <w:lang w:bidi="fa-IR"/>
+        </w:rPr>
+        <w:t>معماری:</w:t>
+      </w:r>
     </w:p>
     <w:p>
       <w:pPr>
         <w:bidi/>
         <w:spacing w:after="0" w:line="240" w:lineRule="auto"/>
         <w:rPr>
-          <w:rFonts w:ascii="Times New Roman" w:eastAsia="Times New Roman" w:hAnsi="Times New Roman" w:cs="Times New Roman" w:hint="cs"/>
-          <w:sz w:val="24"/>
-          <w:szCs w:val="24"/>
-          <w:rtl/>
-          <w:lang w:bidi="fa-IR"/>
-        </w:rPr>
-      </w:pPr>
-      <w:r>
-        <w:rPr>
-          <w:rFonts w:ascii="Times New Roman" w:eastAsia="Times New Roman" w:hAnsi="Times New Roman" w:cs="Times New Roman" w:hint="cs"/>
-          <w:sz w:val="24"/>
-          <w:szCs w:val="24"/>
-          <w:rtl/>
-          <w:lang w:bidi="fa-IR"/>
-        </w:rPr>
-        <w:t>این یه متن اولیست. حالا بگو چه طوری کاملش کنم. چه فرمتی داشته باشه و اینا.</w:t>
-      </w:r>
-      <w:bookmarkStart w:id="0" w:name="_GoBack"/>
-      <w:bookmarkEnd w:id="0"/>
-    </w:p>
-    <w:p>
-      <w:pPr>
-        <w:pStyle w:val="ListParagraph"/>
+          <w:rFonts w:cs="B Nazanin" w:hint="cs"/>
+          <w:sz w:val="24"/>
+          <w:szCs w:val="24"/>
+          <w:rtl/>
+          <w:lang w:bidi="fa-IR"/>
+        </w:rPr>
       </w:pPr>
     </w:p>
     <w:sectPr>
@@ -857,7 +2289,7 @@
         <w:rFonts w:ascii="Calibri" w:eastAsiaTheme="minorHAnsi" w:hAnsi="Calibri" w:cstheme="minorBidi" w:hint="default"/>
       </w:rPr>
     </w:lvl>
-    <w:lvl w:ilvl="1" w:tplc="04090003" w:tentative="1">
+    <w:lvl w:ilvl="1" w:tplc="04090003">
       <w:start w:val="1"/>
       <w:numFmt w:val="bullet"/>
       <w:lvlText w:val="o"/>
@@ -1123,7 +2555,6 @@
   <w:style w:type="character" w:default="1" w:styleId="DefaultParagraphFont">
     <w:name w:val="Default Paragraph Font"/>
     <w:uiPriority w:val="1"/>
-    <w:semiHidden/>
     <w:unhideWhenUsed/>
   </w:style>
   <w:style w:type="table" w:default="1" w:styleId="TableNormal">
@@ -1464,7 +2895,6 @@
   <w:style w:type="character" w:default="1" w:styleId="DefaultParagraphFont">
     <w:name w:val="Default Paragraph Font"/>
     <w:uiPriority w:val="1"/>
-    <w:semiHidden/>
     <w:unhideWhenUsed/>
   </w:style>
   <w:style w:type="table" w:default="1" w:styleId="TableNormal">

</xml_diff>